<commit_message>
- ausgedruckt und datum eingetragen
</commit_message>
<xml_diff>
--- a/TSP_Doku_fertig.docx
+++ b/TSP_Doku_fertig.docx
@@ -73,11 +73,6 @@
               <w:dataBinding w:prefixMappings="xmlns:ns0='http://purl.org/dc/elements/1.1/' xmlns:ns1='http://schemas.openxmlformats.org/package/2006/metadata/core-properties' " w:xpath="/ns1:coreProperties[1]/ns0:title[1]" w:storeItemID="{6C3C8BC8-F283-45AE-878A-BAB7291924A1}"/>
               <w:text/>
             </w:sdtPr>
-            <w:sdtEndPr>
-              <w:rPr>
-                <w:rStyle w:val="IntensiveHervorhebung"/>
-              </w:rPr>
-            </w:sdtEndPr>
             <w:sdtContent>
               <w:p>
                 <w:pPr>
@@ -191,7 +186,6 @@
               <w:dataBinding w:prefixMappings="xmlns:ns0='http://purl.org/dc/elements/1.1/' xmlns:ns1='http://schemas.openxmlformats.org/package/2006/metadata/core-properties' " w:xpath="/ns1:coreProperties[1]/ns0:creator[1]" w:storeItemID="{6C3C8BC8-F283-45AE-878A-BAB7291924A1}"/>
               <w:text/>
             </w:sdtPr>
-            <w:sdtEndPr/>
             <w:sdtContent>
               <w:p>
                 <w:pPr>
@@ -510,7 +504,13 @@
             <w:tcW w:w="7115" w:type="dxa"/>
             <w:vAlign w:val="center"/>
           </w:tcPr>
-          <w:p/>
+          <w:p>
+            <w:r>
+              <w:t>30.10.2011</w:t>
+            </w:r>
+            <w:bookmarkStart w:id="0" w:name="_GoBack"/>
+            <w:bookmarkEnd w:id="0"/>
+          </w:p>
         </w:tc>
       </w:tr>
     </w:tbl>
@@ -566,7 +566,7 @@
           <w:u w:val="single"/>
         </w:rPr>
       </w:pPr>
-      <w:bookmarkStart w:id="0" w:name="_Toc307782298"/>
+      <w:bookmarkStart w:id="1" w:name="_Toc307782780"/>
       <w:r>
         <w:rPr>
           <w:sz w:val="40"/>
@@ -574,7 +574,7 @@
         </w:rPr>
         <w:t>Abstrakt</w:t>
       </w:r>
-      <w:bookmarkEnd w:id="0"/>
+      <w:bookmarkEnd w:id="1"/>
     </w:p>
     <w:p/>
     <w:p>
@@ -752,12 +752,12 @@
       <w:pPr>
         <w:pStyle w:val="berschrift1"/>
       </w:pPr>
-      <w:bookmarkStart w:id="1" w:name="_Toc307782299"/>
+      <w:bookmarkStart w:id="2" w:name="_Toc307782781"/>
       <w:r>
         <w:lastRenderedPageBreak/>
         <w:t>Inhaltsverzeichnis</w:t>
       </w:r>
-      <w:bookmarkEnd w:id="1"/>
+      <w:bookmarkEnd w:id="2"/>
     </w:p>
     <w:sdt>
       <w:sdtPr>
@@ -829,7 +829,7 @@
             </w:rPr>
             <w:fldChar w:fldCharType="separate"/>
           </w:r>
-          <w:hyperlink w:anchor="_Toc307782298" w:history="1">
+          <w:hyperlink w:anchor="_Toc307782780" w:history="1">
             <w:r>
               <w:rPr>
                 <w:rStyle w:val="Hyperlink"/>
@@ -875,7 +875,7 @@
                 <w:noProof/>
                 <w:webHidden/>
               </w:rPr>
-              <w:instrText xml:space="preserve"> PAGEREF _Toc307782298 \h </w:instrText>
+              <w:instrText xml:space="preserve"> PAGEREF _Toc307782780 \h </w:instrText>
             </w:r>
             <w:r>
               <w:rPr>
@@ -919,7 +919,7 @@
               <w:szCs w:val="22"/>
             </w:rPr>
           </w:pPr>
-          <w:hyperlink w:anchor="_Toc307782299" w:history="1">
+          <w:hyperlink w:anchor="_Toc307782781" w:history="1">
             <w:r>
               <w:rPr>
                 <w:rStyle w:val="Hyperlink"/>
@@ -965,7 +965,7 @@
                 <w:noProof/>
                 <w:webHidden/>
               </w:rPr>
-              <w:instrText xml:space="preserve"> PAGEREF _Toc307782299 \h </w:instrText>
+              <w:instrText xml:space="preserve"> PAGEREF _Toc307782781 \h </w:instrText>
             </w:r>
             <w:r>
               <w:rPr>
@@ -1009,7 +1009,7 @@
               <w:szCs w:val="22"/>
             </w:rPr>
           </w:pPr>
-          <w:hyperlink w:anchor="_Toc307782300" w:history="1">
+          <w:hyperlink w:anchor="_Toc307782782" w:history="1">
             <w:r>
               <w:rPr>
                 <w:rStyle w:val="Hyperlink"/>
@@ -1055,7 +1055,7 @@
                 <w:noProof/>
                 <w:webHidden/>
               </w:rPr>
-              <w:instrText xml:space="preserve"> PAGEREF _Toc307782300 \h </w:instrText>
+              <w:instrText xml:space="preserve"> PAGEREF _Toc307782782 \h </w:instrText>
             </w:r>
             <w:r>
               <w:rPr>
@@ -1099,7 +1099,7 @@
               <w:szCs w:val="22"/>
             </w:rPr>
           </w:pPr>
-          <w:hyperlink w:anchor="_Toc307782301" w:history="1">
+          <w:hyperlink w:anchor="_Toc307782783" w:history="1">
             <w:r>
               <w:rPr>
                 <w:rStyle w:val="Hyperlink"/>
@@ -1145,7 +1145,7 @@
                 <w:noProof/>
                 <w:webHidden/>
               </w:rPr>
-              <w:instrText xml:space="preserve"> PAGEREF _Toc307782301 \h </w:instrText>
+              <w:instrText xml:space="preserve"> PAGEREF _Toc307782783 \h </w:instrText>
             </w:r>
             <w:r>
               <w:rPr>
@@ -1189,7 +1189,7 @@
               <w:szCs w:val="22"/>
             </w:rPr>
           </w:pPr>
-          <w:hyperlink w:anchor="_Toc307782302" w:history="1">
+          <w:hyperlink w:anchor="_Toc307782784" w:history="1">
             <w:r>
               <w:rPr>
                 <w:rStyle w:val="Hyperlink"/>
@@ -1235,7 +1235,7 @@
                 <w:noProof/>
                 <w:webHidden/>
               </w:rPr>
-              <w:instrText xml:space="preserve"> PAGEREF _Toc307782302 \h </w:instrText>
+              <w:instrText xml:space="preserve"> PAGEREF _Toc307782784 \h </w:instrText>
             </w:r>
             <w:r>
               <w:rPr>
@@ -1279,7 +1279,7 @@
               <w:szCs w:val="22"/>
             </w:rPr>
           </w:pPr>
-          <w:hyperlink w:anchor="_Toc307782303" w:history="1">
+          <w:hyperlink w:anchor="_Toc307782785" w:history="1">
             <w:r>
               <w:rPr>
                 <w:rStyle w:val="Hyperlink"/>
@@ -1325,7 +1325,7 @@
                 <w:noProof/>
                 <w:webHidden/>
               </w:rPr>
-              <w:instrText xml:space="preserve"> PAGEREF _Toc307782303 \h </w:instrText>
+              <w:instrText xml:space="preserve"> PAGEREF _Toc307782785 \h </w:instrText>
             </w:r>
             <w:r>
               <w:rPr>
@@ -1369,7 +1369,7 @@
               <w:szCs w:val="22"/>
             </w:rPr>
           </w:pPr>
-          <w:hyperlink w:anchor="_Toc307782304" w:history="1">
+          <w:hyperlink w:anchor="_Toc307782786" w:history="1">
             <w:r>
               <w:rPr>
                 <w:rStyle w:val="Hyperlink"/>
@@ -1415,7 +1415,7 @@
                 <w:noProof/>
                 <w:webHidden/>
               </w:rPr>
-              <w:instrText xml:space="preserve"> PAGEREF _Toc307782304 \h </w:instrText>
+              <w:instrText xml:space="preserve"> PAGEREF _Toc307782786 \h </w:instrText>
             </w:r>
             <w:r>
               <w:rPr>
@@ -1459,7 +1459,7 @@
               <w:szCs w:val="22"/>
             </w:rPr>
           </w:pPr>
-          <w:hyperlink w:anchor="_Toc307782305" w:history="1">
+          <w:hyperlink w:anchor="_Toc307782787" w:history="1">
             <w:r>
               <w:rPr>
                 <w:rStyle w:val="Hyperlink"/>
@@ -1505,7 +1505,7 @@
                 <w:noProof/>
                 <w:webHidden/>
               </w:rPr>
-              <w:instrText xml:space="preserve"> PAGEREF _Toc307782305 \h </w:instrText>
+              <w:instrText xml:space="preserve"> PAGEREF _Toc307782787 \h </w:instrText>
             </w:r>
             <w:r>
               <w:rPr>
@@ -1549,7 +1549,7 @@
               <w:szCs w:val="22"/>
             </w:rPr>
           </w:pPr>
-          <w:hyperlink w:anchor="_Toc307782306" w:history="1">
+          <w:hyperlink w:anchor="_Toc307782788" w:history="1">
             <w:r>
               <w:rPr>
                 <w:rStyle w:val="Hyperlink"/>
@@ -1595,7 +1595,7 @@
                 <w:noProof/>
                 <w:webHidden/>
               </w:rPr>
-              <w:instrText xml:space="preserve"> PAGEREF _Toc307782306 \h </w:instrText>
+              <w:instrText xml:space="preserve"> PAGEREF _Toc307782788 \h </w:instrText>
             </w:r>
             <w:r>
               <w:rPr>
@@ -1639,7 +1639,7 @@
               <w:szCs w:val="22"/>
             </w:rPr>
           </w:pPr>
-          <w:hyperlink w:anchor="_Toc307782307" w:history="1">
+          <w:hyperlink w:anchor="_Toc307782789" w:history="1">
             <w:r>
               <w:rPr>
                 <w:rStyle w:val="Hyperlink"/>
@@ -1685,7 +1685,7 @@
                 <w:noProof/>
                 <w:webHidden/>
               </w:rPr>
-              <w:instrText xml:space="preserve"> PAGEREF _Toc307782307 \h </w:instrText>
+              <w:instrText xml:space="preserve"> PAGEREF _Toc307782789 \h </w:instrText>
             </w:r>
             <w:r>
               <w:rPr>
@@ -1729,7 +1729,7 @@
               <w:szCs w:val="22"/>
             </w:rPr>
           </w:pPr>
-          <w:hyperlink w:anchor="_Toc307782308" w:history="1">
+          <w:hyperlink w:anchor="_Toc307782790" w:history="1">
             <w:r>
               <w:rPr>
                 <w:rStyle w:val="Hyperlink"/>
@@ -1775,7 +1775,7 @@
                 <w:noProof/>
                 <w:webHidden/>
               </w:rPr>
-              <w:instrText xml:space="preserve"> PAGEREF _Toc307782308 \h </w:instrText>
+              <w:instrText xml:space="preserve"> PAGEREF _Toc307782790 \h </w:instrText>
             </w:r>
             <w:r>
               <w:rPr>
@@ -1819,7 +1819,7 @@
               <w:szCs w:val="22"/>
             </w:rPr>
           </w:pPr>
-          <w:hyperlink w:anchor="_Toc307782309" w:history="1">
+          <w:hyperlink w:anchor="_Toc307782791" w:history="1">
             <w:r>
               <w:rPr>
                 <w:rStyle w:val="Hyperlink"/>
@@ -1865,7 +1865,7 @@
                 <w:noProof/>
                 <w:webHidden/>
               </w:rPr>
-              <w:instrText xml:space="preserve"> PAGEREF _Toc307782309 \h </w:instrText>
+              <w:instrText xml:space="preserve"> PAGEREF _Toc307782791 \h </w:instrText>
             </w:r>
             <w:r>
               <w:rPr>
@@ -1909,7 +1909,7 @@
               <w:szCs w:val="22"/>
             </w:rPr>
           </w:pPr>
-          <w:hyperlink w:anchor="_Toc307782310" w:history="1">
+          <w:hyperlink w:anchor="_Toc307782792" w:history="1">
             <w:r>
               <w:rPr>
                 <w:rStyle w:val="Hyperlink"/>
@@ -1955,7 +1955,7 @@
                 <w:noProof/>
                 <w:webHidden/>
               </w:rPr>
-              <w:instrText xml:space="preserve"> PAGEREF _Toc307782310 \h </w:instrText>
+              <w:instrText xml:space="preserve"> PAGEREF _Toc307782792 \h </w:instrText>
             </w:r>
             <w:r>
               <w:rPr>
@@ -1999,7 +1999,7 @@
               <w:szCs w:val="22"/>
             </w:rPr>
           </w:pPr>
-          <w:hyperlink w:anchor="_Toc307782311" w:history="1">
+          <w:hyperlink w:anchor="_Toc307782793" w:history="1">
             <w:r>
               <w:rPr>
                 <w:rStyle w:val="Hyperlink"/>
@@ -2045,7 +2045,7 @@
                 <w:noProof/>
                 <w:webHidden/>
               </w:rPr>
-              <w:instrText xml:space="preserve"> PAGEREF _Toc307782311 \h </w:instrText>
+              <w:instrText xml:space="preserve"> PAGEREF _Toc307782793 \h </w:instrText>
             </w:r>
             <w:r>
               <w:rPr>
@@ -2089,7 +2089,7 @@
               <w:szCs w:val="22"/>
             </w:rPr>
           </w:pPr>
-          <w:hyperlink w:anchor="_Toc307782312" w:history="1">
+          <w:hyperlink w:anchor="_Toc307782794" w:history="1">
             <w:r>
               <w:rPr>
                 <w:rStyle w:val="Hyperlink"/>
@@ -2135,7 +2135,7 @@
                 <w:noProof/>
                 <w:webHidden/>
               </w:rPr>
-              <w:instrText xml:space="preserve"> PAGEREF _Toc307782312 \h </w:instrText>
+              <w:instrText xml:space="preserve"> PAGEREF _Toc307782794 \h </w:instrText>
             </w:r>
             <w:r>
               <w:rPr>
@@ -2179,7 +2179,7 @@
               <w:szCs w:val="22"/>
             </w:rPr>
           </w:pPr>
-          <w:hyperlink w:anchor="_Toc307782313" w:history="1">
+          <w:hyperlink w:anchor="_Toc307782795" w:history="1">
             <w:r>
               <w:rPr>
                 <w:rStyle w:val="Hyperlink"/>
@@ -2225,7 +2225,7 @@
                 <w:noProof/>
                 <w:webHidden/>
               </w:rPr>
-              <w:instrText xml:space="preserve"> PAGEREF _Toc307782313 \h </w:instrText>
+              <w:instrText xml:space="preserve"> PAGEREF _Toc307782795 \h </w:instrText>
             </w:r>
             <w:r>
               <w:rPr>
@@ -2269,7 +2269,7 @@
               <w:szCs w:val="22"/>
             </w:rPr>
           </w:pPr>
-          <w:hyperlink w:anchor="_Toc307782314" w:history="1">
+          <w:hyperlink w:anchor="_Toc307782796" w:history="1">
             <w:r>
               <w:rPr>
                 <w:rStyle w:val="Hyperlink"/>
@@ -2315,7 +2315,7 @@
                 <w:noProof/>
                 <w:webHidden/>
               </w:rPr>
-              <w:instrText xml:space="preserve"> PAGEREF _Toc307782314 \h </w:instrText>
+              <w:instrText xml:space="preserve"> PAGEREF _Toc307782796 \h </w:instrText>
             </w:r>
             <w:r>
               <w:rPr>
@@ -2359,7 +2359,7 @@
               <w:szCs w:val="22"/>
             </w:rPr>
           </w:pPr>
-          <w:hyperlink w:anchor="_Toc307782315" w:history="1">
+          <w:hyperlink w:anchor="_Toc307782797" w:history="1">
             <w:r>
               <w:rPr>
                 <w:rStyle w:val="Hyperlink"/>
@@ -2405,7 +2405,7 @@
                 <w:noProof/>
                 <w:webHidden/>
               </w:rPr>
-              <w:instrText xml:space="preserve"> PAGEREF _Toc307782315 \h </w:instrText>
+              <w:instrText xml:space="preserve"> PAGEREF _Toc307782797 \h </w:instrText>
             </w:r>
             <w:r>
               <w:rPr>
@@ -2449,7 +2449,7 @@
               <w:szCs w:val="22"/>
             </w:rPr>
           </w:pPr>
-          <w:hyperlink w:anchor="_Toc307782316" w:history="1">
+          <w:hyperlink w:anchor="_Toc307782798" w:history="1">
             <w:r>
               <w:rPr>
                 <w:rStyle w:val="Hyperlink"/>
@@ -2495,7 +2495,7 @@
                 <w:noProof/>
                 <w:webHidden/>
               </w:rPr>
-              <w:instrText xml:space="preserve"> PAGEREF _Toc307782316 \h </w:instrText>
+              <w:instrText xml:space="preserve"> PAGEREF _Toc307782798 \h </w:instrText>
             </w:r>
             <w:r>
               <w:rPr>
@@ -2539,7 +2539,7 @@
               <w:szCs w:val="22"/>
             </w:rPr>
           </w:pPr>
-          <w:hyperlink w:anchor="_Toc307782317" w:history="1">
+          <w:hyperlink w:anchor="_Toc307782799" w:history="1">
             <w:r>
               <w:rPr>
                 <w:rStyle w:val="Hyperlink"/>
@@ -2585,7 +2585,7 @@
                 <w:noProof/>
                 <w:webHidden/>
               </w:rPr>
-              <w:instrText xml:space="preserve"> PAGEREF _Toc307782317 \h </w:instrText>
+              <w:instrText xml:space="preserve"> PAGEREF _Toc307782799 \h </w:instrText>
             </w:r>
             <w:r>
               <w:rPr>
@@ -2606,96 +2606,6 @@
                 <w:webHidden/>
               </w:rPr>
               <w:t>24</w:t>
-            </w:r>
-            <w:r>
-              <w:rPr>
-                <w:noProof/>
-                <w:webHidden/>
-              </w:rPr>
-              <w:fldChar w:fldCharType="end"/>
-            </w:r>
-          </w:hyperlink>
-        </w:p>
-        <w:p>
-          <w:pPr>
-            <w:pStyle w:val="Verzeichnis1"/>
-            <w:rPr>
-              <w:rFonts w:asciiTheme="minorHAnsi" w:eastAsiaTheme="minorEastAsia" w:hAnsiTheme="minorHAnsi" w:cstheme="minorBidi"/>
-              <w:b w:val="0"/>
-              <w:bCs w:val="0"/>
-              <w:smallCaps w:val="0"/>
-              <w:noProof/>
-              <w:sz w:val="22"/>
-              <w:szCs w:val="22"/>
-            </w:rPr>
-          </w:pPr>
-          <w:hyperlink w:anchor="_Toc307782318" w:history="1">
-            <w:r>
-              <w:rPr>
-                <w:rStyle w:val="Hyperlink"/>
-                <w:noProof/>
-              </w:rPr>
-              <w:t>IX.</w:t>
-            </w:r>
-            <w:r>
-              <w:rPr>
-                <w:rFonts w:asciiTheme="minorHAnsi" w:eastAsiaTheme="minorEastAsia" w:hAnsiTheme="minorHAnsi" w:cstheme="minorBidi"/>
-                <w:b w:val="0"/>
-                <w:bCs w:val="0"/>
-                <w:smallCaps w:val="0"/>
-                <w:noProof/>
-                <w:sz w:val="22"/>
-                <w:szCs w:val="22"/>
-              </w:rPr>
-              <w:tab/>
-            </w:r>
-            <w:r>
-              <w:rPr>
-                <w:rStyle w:val="Hyperlink"/>
-                <w:noProof/>
-              </w:rPr>
-              <w:t>Ehrenwörtliche Erklärung</w:t>
-            </w:r>
-            <w:r>
-              <w:rPr>
-                <w:noProof/>
-                <w:webHidden/>
-              </w:rPr>
-              <w:tab/>
-            </w:r>
-            <w:r>
-              <w:rPr>
-                <w:noProof/>
-                <w:webHidden/>
-              </w:rPr>
-              <w:fldChar w:fldCharType="begin"/>
-            </w:r>
-            <w:r>
-              <w:rPr>
-                <w:noProof/>
-                <w:webHidden/>
-              </w:rPr>
-              <w:instrText xml:space="preserve"> PAGEREF _Toc307782318 \h </w:instrText>
-            </w:r>
-            <w:r>
-              <w:rPr>
-                <w:noProof/>
-                <w:webHidden/>
-              </w:rPr>
-            </w:r>
-            <w:r>
-              <w:rPr>
-                <w:noProof/>
-                <w:webHidden/>
-              </w:rPr>
-              <w:fldChar w:fldCharType="separate"/>
-            </w:r>
-            <w:r>
-              <w:rPr>
-                <w:noProof/>
-                <w:webHidden/>
-              </w:rPr>
-              <w:t>25</w:t>
             </w:r>
             <w:r>
               <w:rPr>
@@ -2738,11 +2648,11 @@
       <w:pPr>
         <w:pStyle w:val="berschrift1"/>
       </w:pPr>
-      <w:bookmarkStart w:id="2" w:name="_Toc307782300"/>
+      <w:bookmarkStart w:id="3" w:name="_Toc307782782"/>
       <w:r>
         <w:t>Abkürzungsverzeichnis</w:t>
       </w:r>
-      <w:bookmarkEnd w:id="2"/>
+      <w:bookmarkEnd w:id="3"/>
     </w:p>
     <w:p>
       <w:pPr>
@@ -2940,11 +2850,11 @@
       <w:pPr>
         <w:pStyle w:val="berschrift1"/>
       </w:pPr>
-      <w:bookmarkStart w:id="3" w:name="_Toc307782301"/>
+      <w:bookmarkStart w:id="4" w:name="_Toc307782783"/>
       <w:r>
         <w:t>Glossar</w:t>
       </w:r>
-      <w:bookmarkEnd w:id="3"/>
+      <w:bookmarkEnd w:id="4"/>
     </w:p>
     <w:p/>
     <w:p>
@@ -3030,11 +2940,11 @@
       <w:pPr>
         <w:pStyle w:val="berschrift1"/>
       </w:pPr>
-      <w:bookmarkStart w:id="4" w:name="_Toc307782302"/>
+      <w:bookmarkStart w:id="5" w:name="_Toc307782784"/>
       <w:r>
         <w:t>Abbildungsverzeichnis</w:t>
       </w:r>
-      <w:bookmarkEnd w:id="4"/>
+      <w:bookmarkEnd w:id="5"/>
     </w:p>
     <w:p>
       <w:pPr>
@@ -3580,11 +3490,11 @@
       <w:pPr>
         <w:pStyle w:val="berschrift1"/>
       </w:pPr>
-      <w:bookmarkStart w:id="5" w:name="_Toc307782303"/>
+      <w:bookmarkStart w:id="6" w:name="_Toc307782785"/>
       <w:r>
         <w:t>Hauptteil</w:t>
       </w:r>
-      <w:bookmarkEnd w:id="5"/>
+      <w:bookmarkEnd w:id="6"/>
     </w:p>
     <w:p>
       <w:pPr>
@@ -3594,7 +3504,7 @@
           <w:szCs w:val="26"/>
         </w:rPr>
       </w:pPr>
-      <w:bookmarkStart w:id="6" w:name="_Toc307782304"/>
+      <w:bookmarkStart w:id="7" w:name="_Toc307782786"/>
       <w:r>
         <w:rPr>
           <w:sz w:val="26"/>
@@ -3602,7 +3512,7 @@
         </w:rPr>
         <w:t>Einleitung</w:t>
       </w:r>
-      <w:bookmarkEnd w:id="6"/>
+      <w:bookmarkEnd w:id="7"/>
     </w:p>
     <w:p/>
     <w:p>
@@ -3698,11 +3608,11 @@
       <w:pPr>
         <w:pStyle w:val="berschrift2"/>
       </w:pPr>
-      <w:bookmarkStart w:id="7" w:name="_Toc307782305"/>
+      <w:bookmarkStart w:id="8" w:name="_Toc307782787"/>
       <w:r>
         <w:t>Theoretische Hintergrundkenntnisse</w:t>
       </w:r>
-      <w:bookmarkEnd w:id="7"/>
+      <w:bookmarkEnd w:id="8"/>
     </w:p>
     <w:p>
       <w:pPr>
@@ -3712,11 +3622,11 @@
           <w:numId w:val="1"/>
         </w:numPr>
       </w:pPr>
-      <w:bookmarkStart w:id="8" w:name="_Toc307782306"/>
+      <w:bookmarkStart w:id="9" w:name="_Toc307782788"/>
       <w:r>
         <w:t>Ameisensysteme</w:t>
       </w:r>
-      <w:bookmarkEnd w:id="8"/>
+      <w:bookmarkEnd w:id="9"/>
     </w:p>
     <w:p/>
     <w:p>
@@ -3790,7 +3700,7 @@
           <w:noProof/>
         </w:rPr>
       </w:pPr>
-      <w:bookmarkStart w:id="9" w:name="_Toc307782319"/>
+      <w:bookmarkStart w:id="10" w:name="_Toc307782319"/>
       <w:r>
         <w:t xml:space="preserve">Abb. </w:t>
       </w:r>
@@ -3818,7 +3728,7 @@
         </w:rPr>
         <w:t xml:space="preserve"> Ameisen Futtersuche</w:t>
       </w:r>
-      <w:bookmarkEnd w:id="9"/>
+      <w:bookmarkEnd w:id="10"/>
     </w:p>
     <w:p>
       <w:r>
@@ -3929,7 +3839,7 @@
       <w:pPr>
         <w:pStyle w:val="Beschriftung"/>
       </w:pPr>
-      <w:bookmarkStart w:id="10" w:name="_Toc307782320"/>
+      <w:bookmarkStart w:id="11" w:name="_Toc307782320"/>
       <w:r>
         <w:t xml:space="preserve">Abb. </w:t>
       </w:r>
@@ -3957,7 +3867,7 @@
         </w:rPr>
         <w:t xml:space="preserve"> Ameisensystem Algorithmus Pseudocode</w:t>
       </w:r>
-      <w:bookmarkEnd w:id="10"/>
+      <w:bookmarkEnd w:id="11"/>
     </w:p>
     <w:p/>
     <w:p>
@@ -4016,7 +3926,7 @@
       <w:pPr>
         <w:pStyle w:val="Beschriftung"/>
       </w:pPr>
-      <w:bookmarkStart w:id="11" w:name="_Toc307782321"/>
+      <w:bookmarkStart w:id="12" w:name="_Toc307782321"/>
       <w:r>
         <w:t xml:space="preserve">Abb. </w:t>
       </w:r>
@@ -4053,7 +3963,7 @@
         </w:rPr>
         <w:t>Definition</w:t>
       </w:r>
-      <w:bookmarkEnd w:id="11"/>
+      <w:bookmarkEnd w:id="12"/>
     </w:p>
     <w:p/>
     <w:p>
@@ -4063,8 +3973,6 @@
       <w:r>
         <w:t>Pheromon Spuren</w:t>
       </w:r>
-      <w:bookmarkStart w:id="12" w:name="_GoBack"/>
-      <w:bookmarkEnd w:id="12"/>
       <w:r>
         <w:t xml:space="preserve"> versiegen. Die Exponenten α &amp; β </w:t>
       </w:r>
@@ -4177,7 +4085,7 @@
           <w:numId w:val="1"/>
         </w:numPr>
       </w:pPr>
-      <w:bookmarkStart w:id="13" w:name="_Toc307782307"/>
+      <w:bookmarkStart w:id="13" w:name="_Toc307782789"/>
       <w:proofErr w:type="spellStart"/>
       <w:r>
         <w:t>Travel</w:t>
@@ -4410,24 +4318,15 @@
         <w:rPr>
           <w:rFonts w:cs="Helvetica"/>
         </w:rPr>
+        <w:fldChar w:fldCharType="separate"/>
       </w:r>
       <w:r>
         <w:rPr>
           <w:rFonts w:cs="Helvetica"/>
-        </w:rPr>
-        <w:fldChar w:fldCharType="separate"/>
-      </w:r>
-      <w:r>
-        <w:t xml:space="preserve">Abbildung </w:t>
-      </w:r>
-      <w:r>
-        <w:rPr>
-          <w:noProof/>
-        </w:rPr>
-        <w:t>1</w:t>
-      </w:r>
-      <w:r>
-        <w:t>: S- und U-Bahn Plan Berlin</w:t>
+          <w:b/>
+          <w:bCs/>
+        </w:rPr>
+        <w:t>Fehler! Verweisquelle konnte nicht gefunden werden.</w:t>
       </w:r>
       <w:r>
         <w:rPr>
@@ -5000,7 +4899,7 @@
       <w:pPr>
         <w:pStyle w:val="berschrift2"/>
       </w:pPr>
-      <w:bookmarkStart w:id="15" w:name="_Toc307782308"/>
+      <w:bookmarkStart w:id="15" w:name="_Toc307782790"/>
       <w:r>
         <w:t>Unser Projekt</w:t>
       </w:r>
@@ -5014,7 +4913,7 @@
           <w:numId w:val="1"/>
         </w:numPr>
       </w:pPr>
-      <w:bookmarkStart w:id="16" w:name="_Toc307782309"/>
+      <w:bookmarkStart w:id="16" w:name="_Toc307782791"/>
       <w:r>
         <w:t>XP-Techniken</w:t>
       </w:r>
@@ -5250,7 +5149,7 @@
       <w:pPr>
         <w:pStyle w:val="berschrift2"/>
       </w:pPr>
-      <w:bookmarkStart w:id="17" w:name="_Toc307782310"/>
+      <w:bookmarkStart w:id="17" w:name="_Toc307782792"/>
       <w:r>
         <w:t>Implementierung</w:t>
       </w:r>
@@ -5909,7 +5808,7 @@
       <w:pPr>
         <w:pStyle w:val="berschrift2"/>
       </w:pPr>
-      <w:bookmarkStart w:id="21" w:name="_Toc307782311"/>
+      <w:bookmarkStart w:id="21" w:name="_Toc307782793"/>
       <w:r>
         <w:t>Testfälle</w:t>
       </w:r>
@@ -6052,7 +5951,7 @@
       <w:pPr>
         <w:pStyle w:val="berschrift2"/>
       </w:pPr>
-      <w:bookmarkStart w:id="22" w:name="_Toc307782312"/>
+      <w:bookmarkStart w:id="22" w:name="_Toc307782794"/>
       <w:r>
         <w:t>Fazit</w:t>
       </w:r>
@@ -6119,7 +6018,7 @@
       <w:pPr>
         <w:pStyle w:val="berschrift2"/>
       </w:pPr>
-      <w:bookmarkStart w:id="23" w:name="_Toc307782313"/>
+      <w:bookmarkStart w:id="23" w:name="_Toc307782795"/>
       <w:r>
         <w:t>Ausblick</w:t>
       </w:r>
@@ -6192,7 +6091,7 @@
       <w:pPr>
         <w:pStyle w:val="berschrift1"/>
       </w:pPr>
-      <w:bookmarkStart w:id="24" w:name="_Toc307782314"/>
+      <w:bookmarkStart w:id="24" w:name="_Toc307782796"/>
       <w:r>
         <w:t>Anhang</w:t>
       </w:r>
@@ -6234,7 +6133,7 @@
       <w:pPr>
         <w:pStyle w:val="berschrift1"/>
       </w:pPr>
-      <w:bookmarkStart w:id="25" w:name="_Toc307782315"/>
+      <w:bookmarkStart w:id="25" w:name="_Toc307782797"/>
       <w:r>
         <w:t>Quellenverzeichnis</w:t>
       </w:r>
@@ -6247,7 +6146,7 @@
       <w:r>
         <w:t xml:space="preserve"> </w:t>
       </w:r>
-      <w:bookmarkStart w:id="26" w:name="_Toc307782316"/>
+      <w:bookmarkStart w:id="26" w:name="_Toc307782798"/>
       <w:r>
         <w:t>Internetquellen</w:t>
       </w:r>
@@ -6263,7 +6162,7 @@
       <w:pPr>
         <w:pStyle w:val="berschrift2"/>
       </w:pPr>
-      <w:bookmarkStart w:id="27" w:name="_Toc307782317"/>
+      <w:bookmarkStart w:id="27" w:name="_Toc307782799"/>
       <w:r>
         <w:t>Abbildungsquellen</w:t>
       </w:r>
@@ -6415,536 +6314,9 @@
         <w:spacing w:line="240" w:lineRule="auto"/>
         <w:jc w:val="left"/>
       </w:pPr>
-      <w:r>
-        <w:br w:type="page"/>
-      </w:r>
-    </w:p>
-    <w:p>
-      <w:pPr>
-        <w:pStyle w:val="berschrift1"/>
-        <w:numPr>
-          <w:ilvl w:val="0"/>
-          <w:numId w:val="0"/>
-        </w:numPr>
-        <w:ind w:left="340"/>
-      </w:pPr>
-    </w:p>
-    <w:p>
-      <w:pPr>
-        <w:pStyle w:val="berschrift1"/>
-      </w:pPr>
-      <w:bookmarkStart w:id="28" w:name="_Toc307782318"/>
-      <w:r>
-        <w:t>Ehrenwörtliche Erklärung</w:t>
-      </w:r>
-      <w:bookmarkEnd w:id="28"/>
-    </w:p>
-    <w:p>
-      <w:pPr>
-        <w:autoSpaceDE w:val="0"/>
-        <w:autoSpaceDN w:val="0"/>
-        <w:adjustRightInd w:val="0"/>
-        <w:jc w:val="left"/>
-        <w:rPr>
-          <w:sz w:val="28"/>
-          <w:szCs w:val="23"/>
-          <w:lang w:eastAsia="en-US"/>
-        </w:rPr>
-      </w:pPr>
-    </w:p>
-    <w:p>
-      <w:pPr>
-        <w:autoSpaceDE w:val="0"/>
-        <w:autoSpaceDN w:val="0"/>
-        <w:adjustRightInd w:val="0"/>
-        <w:jc w:val="left"/>
-        <w:rPr>
-          <w:sz w:val="28"/>
-          <w:szCs w:val="23"/>
-          <w:lang w:eastAsia="en-US"/>
-        </w:rPr>
-      </w:pPr>
-      <w:r>
-        <w:rPr>
-          <w:sz w:val="28"/>
-          <w:szCs w:val="23"/>
-          <w:lang w:eastAsia="en-US"/>
-        </w:rPr>
-        <w:t xml:space="preserve">Ich </w:t>
-      </w:r>
-      <w:r>
-        <w:rPr>
-          <w:sz w:val="28"/>
-          <w:szCs w:val="23"/>
-          <w:lang w:eastAsia="en-US"/>
-        </w:rPr>
-        <w:t>erkläre</w:t>
-      </w:r>
-      <w:r>
-        <w:rPr>
-          <w:sz w:val="28"/>
-          <w:szCs w:val="23"/>
-          <w:lang w:eastAsia="en-US"/>
-        </w:rPr>
-        <w:t xml:space="preserve"> </w:t>
-      </w:r>
-      <w:r>
-        <w:rPr>
-          <w:sz w:val="28"/>
-          <w:szCs w:val="23"/>
-          <w:lang w:eastAsia="en-US"/>
-        </w:rPr>
-        <w:t>hiermit</w:t>
-      </w:r>
-      <w:r>
-        <w:rPr>
-          <w:sz w:val="28"/>
-          <w:szCs w:val="23"/>
-          <w:lang w:eastAsia="en-US"/>
-        </w:rPr>
-        <w:t xml:space="preserve"> </w:t>
-      </w:r>
-      <w:r>
-        <w:rPr>
-          <w:sz w:val="28"/>
-          <w:szCs w:val="23"/>
-          <w:lang w:eastAsia="en-US"/>
-        </w:rPr>
-        <w:t>ehrenwörtlich</w:t>
-      </w:r>
-      <w:r>
-        <w:rPr>
-          <w:sz w:val="28"/>
-          <w:szCs w:val="23"/>
-          <w:lang w:eastAsia="en-US"/>
-        </w:rPr>
-        <w:t>:</w:t>
-      </w:r>
-    </w:p>
-    <w:p>
-      <w:pPr>
-        <w:pStyle w:val="Listenabsatz"/>
-        <w:numPr>
-          <w:ilvl w:val="0"/>
-          <w:numId w:val="20"/>
-        </w:numPr>
-        <w:autoSpaceDE w:val="0"/>
-        <w:autoSpaceDN w:val="0"/>
-        <w:adjustRightInd w:val="0"/>
-        <w:jc w:val="left"/>
-        <w:rPr>
-          <w:sz w:val="28"/>
-          <w:szCs w:val="23"/>
-          <w:lang w:eastAsia="en-US"/>
-        </w:rPr>
-      </w:pPr>
-      <w:r>
-        <w:rPr>
-          <w:sz w:val="28"/>
-          <w:szCs w:val="23"/>
-          <w:lang w:eastAsia="en-US"/>
-        </w:rPr>
-        <w:t xml:space="preserve">dass ich meinen Praxistransferbericht ohne fremde Hilfe </w:t>
-      </w:r>
-    </w:p>
-    <w:p>
-      <w:pPr>
-        <w:pStyle w:val="Listenabsatz"/>
-        <w:autoSpaceDE w:val="0"/>
-        <w:autoSpaceDN w:val="0"/>
-        <w:adjustRightInd w:val="0"/>
-        <w:ind w:left="1040"/>
-        <w:jc w:val="left"/>
-        <w:rPr>
-          <w:sz w:val="28"/>
-          <w:szCs w:val="23"/>
-          <w:lang w:eastAsia="en-US"/>
-        </w:rPr>
-      </w:pPr>
-      <w:r>
-        <w:rPr>
-          <w:sz w:val="28"/>
-          <w:szCs w:val="23"/>
-          <w:lang w:eastAsia="en-US"/>
-        </w:rPr>
-        <w:t>angefertigt</w:t>
-      </w:r>
-      <w:r>
-        <w:rPr>
-          <w:sz w:val="28"/>
-          <w:szCs w:val="23"/>
-          <w:lang w:eastAsia="en-US"/>
-        </w:rPr>
-        <w:t xml:space="preserve"> </w:t>
-      </w:r>
-      <w:r>
-        <w:rPr>
-          <w:sz w:val="28"/>
-          <w:szCs w:val="23"/>
-          <w:lang w:eastAsia="en-US"/>
-        </w:rPr>
-        <w:t>habe,</w:t>
-      </w:r>
-    </w:p>
-    <w:p>
-      <w:pPr>
-        <w:pStyle w:val="Listenabsatz"/>
-        <w:numPr>
-          <w:ilvl w:val="0"/>
-          <w:numId w:val="20"/>
-        </w:numPr>
-        <w:autoSpaceDE w:val="0"/>
-        <w:autoSpaceDN w:val="0"/>
-        <w:adjustRightInd w:val="0"/>
-        <w:jc w:val="left"/>
-        <w:rPr>
-          <w:sz w:val="28"/>
-          <w:szCs w:val="23"/>
-          <w:lang w:eastAsia="en-US"/>
-        </w:rPr>
-      </w:pPr>
-      <w:r>
-        <w:rPr>
-          <w:sz w:val="28"/>
-          <w:szCs w:val="23"/>
-          <w:lang w:eastAsia="en-US"/>
-        </w:rPr>
-        <w:t xml:space="preserve">dass ich die Übernahme wörtlicher Zitate aus der Literatur </w:t>
-      </w:r>
-    </w:p>
-    <w:p>
-      <w:pPr>
-        <w:autoSpaceDE w:val="0"/>
-        <w:autoSpaceDN w:val="0"/>
-        <w:adjustRightInd w:val="0"/>
-        <w:ind w:left="680" w:firstLine="340"/>
-        <w:jc w:val="left"/>
-        <w:rPr>
-          <w:sz w:val="28"/>
-          <w:szCs w:val="23"/>
-          <w:lang w:eastAsia="en-US"/>
-        </w:rPr>
-      </w:pPr>
-      <w:r>
-        <w:rPr>
-          <w:sz w:val="28"/>
-          <w:szCs w:val="23"/>
-          <w:lang w:eastAsia="en-US"/>
-        </w:rPr>
-        <w:t>sowie die</w:t>
-      </w:r>
-    </w:p>
-    <w:p>
-      <w:pPr>
-        <w:autoSpaceDE w:val="0"/>
-        <w:autoSpaceDN w:val="0"/>
-        <w:adjustRightInd w:val="0"/>
-        <w:ind w:left="680" w:firstLine="340"/>
-        <w:jc w:val="left"/>
-        <w:rPr>
-          <w:sz w:val="28"/>
-          <w:szCs w:val="23"/>
-          <w:lang w:eastAsia="en-US"/>
-        </w:rPr>
-      </w:pPr>
-      <w:r>
-        <w:rPr>
-          <w:sz w:val="28"/>
-          <w:szCs w:val="23"/>
-          <w:lang w:eastAsia="en-US"/>
-        </w:rPr>
-        <w:t xml:space="preserve">Verwendung der Gedanken anderer Autoren an den </w:t>
-      </w:r>
-    </w:p>
-    <w:p>
-      <w:pPr>
-        <w:autoSpaceDE w:val="0"/>
-        <w:autoSpaceDN w:val="0"/>
-        <w:adjustRightInd w:val="0"/>
-        <w:ind w:left="680" w:firstLine="340"/>
-        <w:jc w:val="left"/>
-        <w:rPr>
-          <w:sz w:val="28"/>
-          <w:szCs w:val="23"/>
-          <w:lang w:eastAsia="en-US"/>
-        </w:rPr>
-      </w:pPr>
-      <w:r>
-        <w:rPr>
-          <w:sz w:val="28"/>
-          <w:szCs w:val="23"/>
-          <w:lang w:eastAsia="en-US"/>
-        </w:rPr>
-        <w:t>entsprechenden</w:t>
-      </w:r>
-    </w:p>
-    <w:p>
-      <w:pPr>
-        <w:autoSpaceDE w:val="0"/>
-        <w:autoSpaceDN w:val="0"/>
-        <w:adjustRightInd w:val="0"/>
-        <w:ind w:left="680" w:firstLine="340"/>
-        <w:jc w:val="left"/>
-        <w:rPr>
-          <w:sz w:val="28"/>
-          <w:szCs w:val="23"/>
-          <w:lang w:eastAsia="en-US"/>
-        </w:rPr>
-      </w:pPr>
-      <w:r>
-        <w:rPr>
-          <w:sz w:val="28"/>
-          <w:szCs w:val="23"/>
-          <w:lang w:eastAsia="en-US"/>
-        </w:rPr>
-        <w:t>Stellen innerhalb der Arbeit gekennzeichnet habe,</w:t>
-      </w:r>
-    </w:p>
-    <w:p>
-      <w:pPr>
-        <w:pStyle w:val="Listenabsatz"/>
-        <w:numPr>
-          <w:ilvl w:val="0"/>
-          <w:numId w:val="20"/>
-        </w:numPr>
-        <w:autoSpaceDE w:val="0"/>
-        <w:autoSpaceDN w:val="0"/>
-        <w:adjustRightInd w:val="0"/>
-        <w:jc w:val="left"/>
-        <w:rPr>
-          <w:sz w:val="28"/>
-          <w:szCs w:val="23"/>
-          <w:lang w:eastAsia="en-US"/>
-        </w:rPr>
-      </w:pPr>
-      <w:r>
-        <w:rPr>
-          <w:sz w:val="28"/>
-          <w:szCs w:val="23"/>
-          <w:lang w:eastAsia="en-US"/>
-        </w:rPr>
-        <w:t xml:space="preserve">dass ich meinen Praxistransferbericht bei keiner anderen </w:t>
-      </w:r>
-    </w:p>
-    <w:p>
-      <w:pPr>
-        <w:pStyle w:val="Listenabsatz"/>
-        <w:autoSpaceDE w:val="0"/>
-        <w:autoSpaceDN w:val="0"/>
-        <w:adjustRightInd w:val="0"/>
-        <w:ind w:left="1040"/>
-        <w:jc w:val="left"/>
-        <w:rPr>
-          <w:sz w:val="28"/>
-          <w:szCs w:val="23"/>
-          <w:lang w:eastAsia="en-US"/>
-        </w:rPr>
-      </w:pPr>
-      <w:r>
-        <w:rPr>
-          <w:sz w:val="28"/>
-          <w:szCs w:val="23"/>
-          <w:lang w:eastAsia="en-US"/>
-        </w:rPr>
-        <w:t>Prüfung</w:t>
-      </w:r>
-      <w:r>
-        <w:rPr>
-          <w:sz w:val="28"/>
-          <w:szCs w:val="23"/>
-          <w:lang w:eastAsia="en-US"/>
-        </w:rPr>
-        <w:t xml:space="preserve"> </w:t>
-      </w:r>
-      <w:r>
-        <w:rPr>
-          <w:sz w:val="28"/>
-          <w:szCs w:val="23"/>
-          <w:lang w:eastAsia="en-US"/>
-        </w:rPr>
-        <w:t>vorgelegt habe,</w:t>
-      </w:r>
-    </w:p>
-    <w:p>
-      <w:pPr>
-        <w:pStyle w:val="Listenabsatz"/>
-        <w:numPr>
-          <w:ilvl w:val="0"/>
-          <w:numId w:val="20"/>
-        </w:numPr>
-        <w:autoSpaceDE w:val="0"/>
-        <w:autoSpaceDN w:val="0"/>
-        <w:adjustRightInd w:val="0"/>
-        <w:jc w:val="left"/>
-        <w:rPr>
-          <w:sz w:val="28"/>
-          <w:szCs w:val="23"/>
-          <w:lang w:eastAsia="en-US"/>
-        </w:rPr>
-      </w:pPr>
-      <w:r>
-        <w:rPr>
-          <w:sz w:val="28"/>
-          <w:szCs w:val="23"/>
-          <w:lang w:eastAsia="en-US"/>
-        </w:rPr>
-        <w:t xml:space="preserve">dass ich Quellen, die dem World Wide Web entnommen oder </w:t>
-      </w:r>
-    </w:p>
-    <w:p>
-      <w:pPr>
-        <w:pStyle w:val="Listenabsatz"/>
-        <w:autoSpaceDE w:val="0"/>
-        <w:autoSpaceDN w:val="0"/>
-        <w:adjustRightInd w:val="0"/>
-        <w:ind w:left="1040"/>
-        <w:jc w:val="left"/>
-        <w:rPr>
-          <w:sz w:val="28"/>
-          <w:szCs w:val="23"/>
-          <w:lang w:eastAsia="en-US"/>
-        </w:rPr>
-      </w:pPr>
-      <w:r>
-        <w:rPr>
-          <w:sz w:val="28"/>
-          <w:szCs w:val="23"/>
-          <w:lang w:eastAsia="en-US"/>
-        </w:rPr>
-        <w:t>in</w:t>
-      </w:r>
-      <w:r>
-        <w:rPr>
-          <w:sz w:val="28"/>
-          <w:szCs w:val="23"/>
-          <w:lang w:eastAsia="en-US"/>
-        </w:rPr>
-        <w:t xml:space="preserve"> </w:t>
-      </w:r>
-      <w:r>
-        <w:rPr>
-          <w:sz w:val="28"/>
-          <w:szCs w:val="23"/>
-          <w:lang w:eastAsia="en-US"/>
-        </w:rPr>
-        <w:t>einer sonstigen digitalen Form verwendet wurden, der Arbeit beigefügt sind.</w:t>
-      </w:r>
-    </w:p>
-    <w:p>
-      <w:pPr>
-        <w:autoSpaceDE w:val="0"/>
-        <w:autoSpaceDN w:val="0"/>
-        <w:adjustRightInd w:val="0"/>
-        <w:jc w:val="left"/>
-        <w:rPr>
-          <w:sz w:val="28"/>
-          <w:szCs w:val="23"/>
-          <w:lang w:eastAsia="en-US"/>
-        </w:rPr>
-      </w:pPr>
-      <w:r>
-        <w:rPr>
-          <w:sz w:val="28"/>
-          <w:szCs w:val="23"/>
-          <w:lang w:eastAsia="en-US"/>
-        </w:rPr>
-        <w:t>Ich bin mir bewusst, dass eine falsche Erklärung rechtliche Folgen haben</w:t>
-      </w:r>
-      <w:r>
-        <w:rPr>
-          <w:sz w:val="28"/>
-          <w:szCs w:val="23"/>
-          <w:lang w:eastAsia="en-US"/>
-        </w:rPr>
-        <w:t xml:space="preserve"> </w:t>
-      </w:r>
-      <w:r>
-        <w:rPr>
-          <w:sz w:val="28"/>
-          <w:szCs w:val="23"/>
-          <w:lang w:eastAsia="en-US"/>
-        </w:rPr>
-        <w:t>wird.</w:t>
-      </w:r>
-    </w:p>
-    <w:p>
-      <w:pPr>
-        <w:autoSpaceDE w:val="0"/>
-        <w:autoSpaceDN w:val="0"/>
-        <w:adjustRightInd w:val="0"/>
-        <w:jc w:val="right"/>
-        <w:rPr>
-          <w:sz w:val="28"/>
-          <w:szCs w:val="23"/>
-          <w:lang w:eastAsia="en-US"/>
-        </w:rPr>
-      </w:pPr>
-      <w:r>
-        <w:rPr>
-          <w:sz w:val="28"/>
-          <w:szCs w:val="23"/>
-          <w:lang w:eastAsia="en-US"/>
-        </w:rPr>
-        <w:pict>
-          <v:shapetype id="_x0000_t75" coordsize="21600,21600" o:spt="75" o:preferrelative="t" path="m@4@5l@4@11@9@11@9@5xe" filled="f" stroked="f">
-            <v:stroke joinstyle="miter"/>
-            <v:formulas>
-              <v:f eqn="if lineDrawn pixelLineWidth 0"/>
-              <v:f eqn="sum @0 1 0"/>
-              <v:f eqn="sum 0 0 @1"/>
-              <v:f eqn="prod @2 1 2"/>
-              <v:f eqn="prod @3 21600 pixelWidth"/>
-              <v:f eqn="prod @3 21600 pixelHeight"/>
-              <v:f eqn="sum @0 0 1"/>
-              <v:f eqn="prod @6 1 2"/>
-              <v:f eqn="prod @7 21600 pixelWidth"/>
-              <v:f eqn="sum @8 21600 0"/>
-              <v:f eqn="prod @7 21600 pixelHeight"/>
-              <v:f eqn="sum @10 21600 0"/>
-            </v:formulas>
-            <v:path o:extrusionok="f" gradientshapeok="t" o:connecttype="rect"/>
-            <o:lock v:ext="edit" aspectratio="t"/>
-          </v:shapetype>
-          <v:shape id="_x0000_i1025" type="#_x0000_t75" alt="Microsoft Office-Signaturzeile..." style="width:189.7pt;height:96.4pt">
-            <v:imagedata r:id="rId20" o:title=""/>
-            <o:lock v:ext="edit" ungrouping="t" rotation="t" cropping="t" verticies="t" text="t" grouping="t"/>
-            <o:signatureline v:ext="edit" id="{4B30983A-B7F0-40C5-A945-E129A7992DD0}" provid="{00000000-0000-0000-0000-000000000000}" o:suggestedsigner="Alexander Salzer" issignatureline="t"/>
-          </v:shape>
-        </w:pict>
-      </w:r>
-      <w:sdt>
-        <w:sdtPr>
-          <w:rPr>
-            <w:sz w:val="28"/>
-            <w:szCs w:val="23"/>
-            <w:lang w:eastAsia="en-US"/>
-          </w:rPr>
-          <w:alias w:val="Veröffentlichungsdatum"/>
-          <w:tag w:val=""/>
-          <w:id w:val="-1634557064"/>
-          <w:dataBinding w:prefixMappings="xmlns:ns0='http://schemas.microsoft.com/office/2006/coverPageProps' " w:xpath="/ns0:CoverPageProperties[1]/ns0:PublishDate[1]" w:storeItemID="{55AF091B-3C7A-41E3-B477-F2FDAA23CFDA}"/>
-          <w:date w:fullDate="2011-03-04T00:00:00Z">
-            <w:dateFormat w:val="dd.MM.yyyy"/>
-            <w:lid w:val="de-DE"/>
-            <w:storeMappedDataAs w:val="dateTime"/>
-            <w:calendar w:val="gregorian"/>
-          </w:date>
-        </w:sdtPr>
-        <w:sdtEndPr/>
-        <w:sdtContent>
-          <w:r>
-            <w:rPr>
-              <w:sz w:val="28"/>
-              <w:szCs w:val="23"/>
-              <w:lang w:eastAsia="en-US"/>
-            </w:rPr>
-            <w:t>04.03.2011</w:t>
-          </w:r>
-        </w:sdtContent>
-      </w:sdt>
     </w:p>
     <w:sectPr>
-      <w:headerReference w:type="default" r:id="rId21"/>
+      <w:headerReference w:type="default" r:id="rId20"/>
       <w:pgSz w:w="12240" w:h="15840" w:code="1"/>
       <w:pgMar w:top="1161" w:right="2268" w:bottom="1134" w:left="1191" w:header="601" w:footer="23" w:gutter="0"/>
       <w:pgNumType w:start="1"/>
@@ -6995,7 +6367,6 @@
         <w:dataBinding w:prefixMappings="xmlns:ns0='http://purl.org/dc/elements/1.1/' xmlns:ns1='http://schemas.openxmlformats.org/package/2006/metadata/core-properties' " w:xpath="/ns1:coreProperties[1]/ns0:creator[1]" w:storeItemID="{6C3C8BC8-F283-45AE-878A-BAB7291924A1}"/>
         <w:text/>
       </w:sdtPr>
-      <w:sdtEndPr/>
       <w:sdtContent>
         <w:r>
           <w:rPr>
@@ -7111,7 +6482,7 @@
           <w:rPr>
             <w:noProof/>
           </w:rPr>
-          <w:t>9</w:t>
+          <w:t>24</w:t>
         </w:r>
         <w:r>
           <w:rPr>
@@ -7226,27 +6597,14 @@
               <w:i/>
             </w:rPr>
           </w:pPr>
-          <w:r>
-            <w:fldChar w:fldCharType="begin"/>
-          </w:r>
-          <w:r>
-            <w:instrText xml:space="preserve"> TITLE   \* MERGEFORMAT </w:instrText>
-          </w:r>
-          <w:r>
-            <w:fldChar w:fldCharType="separate"/>
-          </w:r>
-          <w:r>
-            <w:rPr>
-              <w:i/>
-            </w:rPr>
-            <w:t>Lösung des TSP Problems mittels Ameisensystemen</w:t>
-          </w:r>
-          <w:r>
-            <w:rPr>
-              <w:i/>
-            </w:rPr>
-            <w:fldChar w:fldCharType="end"/>
-          </w:r>
+          <w:fldSimple w:instr=" TITLE   \* MERGEFORMAT ">
+            <w:r>
+              <w:rPr>
+                <w:i/>
+              </w:rPr>
+              <w:t>Lösung des TSP Problems mittels Ameisensystemen</w:t>
+            </w:r>
+          </w:fldSimple>
         </w:p>
       </w:tc>
     </w:tr>
@@ -7266,7 +6624,7 @@
         <w:noProof/>
       </w:rPr>
       <w:drawing>
-        <wp:anchor distT="0" distB="0" distL="114300" distR="114300" simplePos="0" relativeHeight="251657728" behindDoc="0" locked="0" layoutInCell="0" allowOverlap="1">
+        <wp:anchor distT="0" distB="0" distL="114300" distR="114300" simplePos="0" relativeHeight="251657728" behindDoc="0" locked="0" layoutInCell="0" allowOverlap="1" wp14:anchorId="614CCEAD" wp14:editId="5AA19C89">
           <wp:simplePos x="0" y="0"/>
           <wp:positionH relativeFrom="margin">
             <wp:posOffset>-133350</wp:posOffset>
@@ -13952,9 +13310,8 @@
     <w:panose1 w:val="020B0604030504040204"/>
     <w:charset w:val="00"/>
     <w:family w:val="swiss"/>
-    <w:notTrueType/>
     <w:pitch w:val="variable"/>
-    <w:sig w:usb0="00000003" w:usb1="00000000" w:usb2="00000000" w:usb3="00000000" w:csb0="00000001" w:csb1="00000000"/>
+    <w:sig w:usb0="E1002EFF" w:usb1="C000605B" w:usb2="00000029" w:usb3="00000000" w:csb0="000101FF" w:csb1="00000000"/>
   </w:font>
   <w:font w:name="Cambria">
     <w:panose1 w:val="02040503050406030204"/>
@@ -14002,6 +13359,7 @@
     <w:rsid w:val="00E75021"/>
     <w:rsid w:val="00ED5B41"/>
     <w:rsid w:val="00FD5FAC"/>
+    <w:rsid w:val="00FF4A29"/>
   </w:rsids>
   <m:mathPr>
     <m:mathFont m:val="Cambria Math"/>
@@ -14018,8 +13376,8 @@
   </m:mathPr>
   <w:themeFontLang w:val="de-DE"/>
   <w:clrSchemeMapping w:bg1="light1" w:t1="dark1" w:bg2="light2" w:t2="dark2" w:accent1="accent1" w:accent2="accent2" w:accent3="accent3" w:accent4="accent4" w:accent5="accent5" w:accent6="accent6" w:hyperlink="hyperlink" w:followedHyperlink="followedHyperlink"/>
-  <w:decimalSymbol w:val="."/>
-  <w:listSeparator w:val=","/>
+  <w:decimalSymbol w:val=","/>
+  <w:listSeparator w:val=";"/>
 </w:settings>
 </file>
 
@@ -14738,7 +14096,7 @@
 </file>
 
 <file path=customXml/itemProps2.xml><?xml version="1.0" encoding="utf-8"?>
-<ds:datastoreItem xmlns:ds="http://schemas.openxmlformats.org/officeDocument/2006/customXml" ds:itemID="{58169AFC-3EC8-483F-8C8D-2EF1DA411C4D}">
+<ds:datastoreItem xmlns:ds="http://schemas.openxmlformats.org/officeDocument/2006/customXml" ds:itemID="{7D3C5D53-9371-43E3-B59A-EAA645E7470A}">
   <ds:schemaRefs>
     <ds:schemaRef ds:uri="http://schemas.openxmlformats.org/officeDocument/2006/bibliography"/>
   </ds:schemaRefs>

</xml_diff>

<commit_message>
- added TSP-Ants-Präsentation.pdf - added Ants-TSP Prezi - updated TSP_Doku.pdf - updated TSP_Doku_fertig.docx
</commit_message>
<xml_diff>
--- a/TSP_Doku_fertig.docx
+++ b/TSP_Doku_fertig.docx
@@ -73,6 +73,11 @@
               <w:dataBinding w:prefixMappings="xmlns:ns0='http://purl.org/dc/elements/1.1/' xmlns:ns1='http://schemas.openxmlformats.org/package/2006/metadata/core-properties' " w:xpath="/ns1:coreProperties[1]/ns0:title[1]" w:storeItemID="{6C3C8BC8-F283-45AE-878A-BAB7291924A1}"/>
               <w:text/>
             </w:sdtPr>
+            <w:sdtEndPr>
+              <w:rPr>
+                <w:rStyle w:val="IntensiveHervorhebung"/>
+              </w:rPr>
+            </w:sdtEndPr>
             <w:sdtContent>
               <w:p>
                 <w:pPr>
@@ -186,6 +191,7 @@
               <w:dataBinding w:prefixMappings="xmlns:ns0='http://purl.org/dc/elements/1.1/' xmlns:ns1='http://schemas.openxmlformats.org/package/2006/metadata/core-properties' " w:xpath="/ns1:coreProperties[1]/ns0:creator[1]" w:storeItemID="{6C3C8BC8-F283-45AE-878A-BAB7291924A1}"/>
               <w:text/>
             </w:sdtPr>
+            <w:sdtEndPr/>
             <w:sdtContent>
               <w:p>
                 <w:pPr>
@@ -508,8 +514,6 @@
             <w:r>
               <w:t>30.10.2011</w:t>
             </w:r>
-            <w:bookmarkStart w:id="0" w:name="_GoBack"/>
-            <w:bookmarkEnd w:id="0"/>
           </w:p>
         </w:tc>
       </w:tr>
@@ -566,7 +570,7 @@
           <w:u w:val="single"/>
         </w:rPr>
       </w:pPr>
-      <w:bookmarkStart w:id="1" w:name="_Toc307782780"/>
+      <w:bookmarkStart w:id="0" w:name="_Toc307782780"/>
       <w:r>
         <w:rPr>
           <w:sz w:val="40"/>
@@ -574,7 +578,7 @@
         </w:rPr>
         <w:t>Abstrakt</w:t>
       </w:r>
-      <w:bookmarkEnd w:id="1"/>
+      <w:bookmarkEnd w:id="0"/>
     </w:p>
     <w:p/>
     <w:p>
@@ -752,12 +756,12 @@
       <w:pPr>
         <w:pStyle w:val="berschrift1"/>
       </w:pPr>
-      <w:bookmarkStart w:id="2" w:name="_Toc307782781"/>
+      <w:bookmarkStart w:id="1" w:name="_Toc307782781"/>
       <w:r>
         <w:lastRenderedPageBreak/>
         <w:t>Inhaltsverzeichnis</w:t>
       </w:r>
-      <w:bookmarkEnd w:id="2"/>
+      <w:bookmarkEnd w:id="1"/>
     </w:p>
     <w:sdt>
       <w:sdtPr>
@@ -2648,11 +2652,11 @@
       <w:pPr>
         <w:pStyle w:val="berschrift1"/>
       </w:pPr>
-      <w:bookmarkStart w:id="3" w:name="_Toc307782782"/>
+      <w:bookmarkStart w:id="2" w:name="_Toc307782782"/>
       <w:r>
         <w:t>Abkürzungsverzeichnis</w:t>
       </w:r>
-      <w:bookmarkEnd w:id="3"/>
+      <w:bookmarkEnd w:id="2"/>
     </w:p>
     <w:p>
       <w:pPr>
@@ -2850,11 +2854,11 @@
       <w:pPr>
         <w:pStyle w:val="berschrift1"/>
       </w:pPr>
-      <w:bookmarkStart w:id="4" w:name="_Toc307782783"/>
+      <w:bookmarkStart w:id="3" w:name="_Toc307782783"/>
       <w:r>
         <w:t>Glossar</w:t>
       </w:r>
-      <w:bookmarkEnd w:id="4"/>
+      <w:bookmarkEnd w:id="3"/>
     </w:p>
     <w:p/>
     <w:p>
@@ -2940,11 +2944,11 @@
       <w:pPr>
         <w:pStyle w:val="berschrift1"/>
       </w:pPr>
-      <w:bookmarkStart w:id="5" w:name="_Toc307782784"/>
+      <w:bookmarkStart w:id="4" w:name="_Toc307782784"/>
       <w:r>
         <w:t>Abbildungsverzeichnis</w:t>
       </w:r>
-      <w:bookmarkEnd w:id="5"/>
+      <w:bookmarkEnd w:id="4"/>
     </w:p>
     <w:p>
       <w:pPr>
@@ -2974,7 +2978,7 @@
       <w:r>
         <w:fldChar w:fldCharType="separate"/>
       </w:r>
-      <w:hyperlink w:anchor="_Toc307782319" w:history="1">
+      <w:hyperlink w:anchor="_Toc307823716" w:history="1">
         <w:r>
           <w:rPr>
             <w:rStyle w:val="Hyperlink"/>
@@ -3001,7 +3005,7 @@
             <w:noProof/>
             <w:webHidden/>
           </w:rPr>
-          <w:instrText xml:space="preserve"> PAGEREF _Toc307782319 \h </w:instrText>
+          <w:instrText xml:space="preserve"> PAGEREF _Toc307823716 \h </w:instrText>
         </w:r>
         <w:r>
           <w:rPr>
@@ -3045,7 +3049,7 @@
           <w:szCs w:val="22"/>
         </w:rPr>
       </w:pPr>
-      <w:hyperlink w:anchor="_Toc307782320" w:history="1">
+      <w:hyperlink w:anchor="_Toc307823717" w:history="1">
         <w:r>
           <w:rPr>
             <w:rStyle w:val="Hyperlink"/>
@@ -3072,7 +3076,7 @@
             <w:noProof/>
             <w:webHidden/>
           </w:rPr>
-          <w:instrText xml:space="preserve"> PAGEREF _Toc307782320 \h </w:instrText>
+          <w:instrText xml:space="preserve"> PAGEREF _Toc307823717 \h </w:instrText>
         </w:r>
         <w:r>
           <w:rPr>
@@ -3116,7 +3120,7 @@
           <w:szCs w:val="22"/>
         </w:rPr>
       </w:pPr>
-      <w:hyperlink w:anchor="_Toc307782321" w:history="1">
+      <w:hyperlink w:anchor="_Toc307823718" w:history="1">
         <w:r>
           <w:rPr>
             <w:rStyle w:val="Hyperlink"/>
@@ -3143,7 +3147,7 @@
             <w:noProof/>
             <w:webHidden/>
           </w:rPr>
-          <w:instrText xml:space="preserve"> PAGEREF _Toc307782321 \h </w:instrText>
+          <w:instrText xml:space="preserve"> PAGEREF _Toc307823718 \h </w:instrText>
         </w:r>
         <w:r>
           <w:rPr>
@@ -3187,7 +3191,7 @@
           <w:szCs w:val="22"/>
         </w:rPr>
       </w:pPr>
-      <w:hyperlink w:anchor="_Toc307782322" w:history="1">
+      <w:hyperlink w:anchor="_Toc307823719" w:history="1">
         <w:r>
           <w:rPr>
             <w:rStyle w:val="Hyperlink"/>
@@ -3214,7 +3218,7 @@
             <w:noProof/>
             <w:webHidden/>
           </w:rPr>
-          <w:instrText xml:space="preserve"> PAGEREF _Toc307782322 \h </w:instrText>
+          <w:instrText xml:space="preserve"> PAGEREF _Toc307823719 \h </w:instrText>
         </w:r>
         <w:r>
           <w:rPr>
@@ -3258,7 +3262,7 @@
           <w:szCs w:val="22"/>
         </w:rPr>
       </w:pPr>
-      <w:hyperlink w:anchor="_Toc307782323" w:history="1">
+      <w:hyperlink w:anchor="_Toc307823720" w:history="1">
         <w:r>
           <w:rPr>
             <w:rStyle w:val="Hyperlink"/>
@@ -3285,7 +3289,7 @@
             <w:noProof/>
             <w:webHidden/>
           </w:rPr>
-          <w:instrText xml:space="preserve"> PAGEREF _Toc307782323 \h </w:instrText>
+          <w:instrText xml:space="preserve"> PAGEREF _Toc307823720 \h </w:instrText>
         </w:r>
         <w:r>
           <w:rPr>
@@ -3329,7 +3333,7 @@
           <w:szCs w:val="22"/>
         </w:rPr>
       </w:pPr>
-      <w:hyperlink w:anchor="_Toc307782324" w:history="1">
+      <w:hyperlink w:anchor="_Toc307823721" w:history="1">
         <w:r>
           <w:rPr>
             <w:rStyle w:val="Hyperlink"/>
@@ -3356,7 +3360,7 @@
             <w:noProof/>
             <w:webHidden/>
           </w:rPr>
-          <w:instrText xml:space="preserve"> PAGEREF _Toc307782324 \h </w:instrText>
+          <w:instrText xml:space="preserve"> PAGEREF _Toc307823721 \h </w:instrText>
         </w:r>
         <w:r>
           <w:rPr>
@@ -3400,7 +3404,7 @@
           <w:szCs w:val="22"/>
         </w:rPr>
       </w:pPr>
-      <w:hyperlink w:anchor="_Toc307782325" w:history="1">
+      <w:hyperlink w:anchor="_Toc307823722" w:history="1">
         <w:r>
           <w:rPr>
             <w:rStyle w:val="Hyperlink"/>
@@ -3427,7 +3431,7 @@
             <w:noProof/>
             <w:webHidden/>
           </w:rPr>
-          <w:instrText xml:space="preserve"> PAGEREF _Toc307782325 \h </w:instrText>
+          <w:instrText xml:space="preserve"> PAGEREF _Toc307823722 \h </w:instrText>
         </w:r>
         <w:r>
           <w:rPr>
@@ -3490,11 +3494,11 @@
       <w:pPr>
         <w:pStyle w:val="berschrift1"/>
       </w:pPr>
-      <w:bookmarkStart w:id="6" w:name="_Toc307782785"/>
+      <w:bookmarkStart w:id="5" w:name="_Toc307782785"/>
       <w:r>
         <w:t>Hauptteil</w:t>
       </w:r>
-      <w:bookmarkEnd w:id="6"/>
+      <w:bookmarkEnd w:id="5"/>
     </w:p>
     <w:p>
       <w:pPr>
@@ -3504,7 +3508,7 @@
           <w:szCs w:val="26"/>
         </w:rPr>
       </w:pPr>
-      <w:bookmarkStart w:id="7" w:name="_Toc307782786"/>
+      <w:bookmarkStart w:id="6" w:name="_Toc307782786"/>
       <w:r>
         <w:rPr>
           <w:sz w:val="26"/>
@@ -3512,7 +3516,7 @@
         </w:rPr>
         <w:t>Einleitung</w:t>
       </w:r>
-      <w:bookmarkEnd w:id="7"/>
+      <w:bookmarkEnd w:id="6"/>
     </w:p>
     <w:p/>
     <w:p>
@@ -3608,11 +3612,11 @@
       <w:pPr>
         <w:pStyle w:val="berschrift2"/>
       </w:pPr>
-      <w:bookmarkStart w:id="8" w:name="_Toc307782787"/>
+      <w:bookmarkStart w:id="7" w:name="_Toc307782787"/>
       <w:r>
         <w:t>Theoretische Hintergrundkenntnisse</w:t>
       </w:r>
-      <w:bookmarkEnd w:id="8"/>
+      <w:bookmarkEnd w:id="7"/>
     </w:p>
     <w:p>
       <w:pPr>
@@ -3622,11 +3626,11 @@
           <w:numId w:val="1"/>
         </w:numPr>
       </w:pPr>
-      <w:bookmarkStart w:id="9" w:name="_Toc307782788"/>
+      <w:bookmarkStart w:id="8" w:name="_Toc307782788"/>
       <w:r>
         <w:t>Ameisensysteme</w:t>
       </w:r>
-      <w:bookmarkEnd w:id="9"/>
+      <w:bookmarkEnd w:id="8"/>
     </w:p>
     <w:p/>
     <w:p>
@@ -3700,7 +3704,7 @@
           <w:noProof/>
         </w:rPr>
       </w:pPr>
-      <w:bookmarkStart w:id="10" w:name="_Toc307782319"/>
+      <w:bookmarkStart w:id="9" w:name="_Toc307823716"/>
       <w:r>
         <w:t xml:space="preserve">Abb. </w:t>
       </w:r>
@@ -3728,7 +3732,7 @@
         </w:rPr>
         <w:t xml:space="preserve"> Ameisen Futtersuche</w:t>
       </w:r>
-      <w:bookmarkEnd w:id="10"/>
+      <w:bookmarkEnd w:id="9"/>
     </w:p>
     <w:p>
       <w:r>
@@ -3839,7 +3843,7 @@
       <w:pPr>
         <w:pStyle w:val="Beschriftung"/>
       </w:pPr>
-      <w:bookmarkStart w:id="11" w:name="_Toc307782320"/>
+      <w:bookmarkStart w:id="10" w:name="_Toc307823717"/>
       <w:r>
         <w:t xml:space="preserve">Abb. </w:t>
       </w:r>
@@ -3867,7 +3871,7 @@
         </w:rPr>
         <w:t xml:space="preserve"> Ameisensystem Algorithmus Pseudocode</w:t>
       </w:r>
-      <w:bookmarkEnd w:id="11"/>
+      <w:bookmarkEnd w:id="10"/>
     </w:p>
     <w:p/>
     <w:p>
@@ -3926,7 +3930,7 @@
       <w:pPr>
         <w:pStyle w:val="Beschriftung"/>
       </w:pPr>
-      <w:bookmarkStart w:id="12" w:name="_Toc307782321"/>
+      <w:bookmarkStart w:id="11" w:name="_Toc307823718"/>
       <w:r>
         <w:t xml:space="preserve">Abb. </w:t>
       </w:r>
@@ -3963,7 +3967,7 @@
         </w:rPr>
         <w:t>Definition</w:t>
       </w:r>
-      <w:bookmarkEnd w:id="12"/>
+      <w:bookmarkEnd w:id="11"/>
     </w:p>
     <w:p/>
     <w:p>
@@ -4085,7 +4089,7 @@
           <w:numId w:val="1"/>
         </w:numPr>
       </w:pPr>
-      <w:bookmarkStart w:id="13" w:name="_Toc307782789"/>
+      <w:bookmarkStart w:id="12" w:name="_Toc307782789"/>
       <w:proofErr w:type="spellStart"/>
       <w:r>
         <w:t>Travel</w:t>
@@ -4108,7 +4112,7 @@
       <w:r>
         <w:t xml:space="preserve"> Problem</w:t>
       </w:r>
-      <w:bookmarkEnd w:id="13"/>
+      <w:bookmarkEnd w:id="12"/>
     </w:p>
     <w:p>
       <w:pPr>
@@ -4250,7 +4254,7 @@
         <w:pStyle w:val="Beschriftung"/>
         <w:jc w:val="center"/>
       </w:pPr>
-      <w:bookmarkStart w:id="14" w:name="_Toc307782322"/>
+      <w:bookmarkStart w:id="13" w:name="_Toc307823719"/>
       <w:r>
         <w:t xml:space="preserve">Abb. </w:t>
       </w:r>
@@ -4281,7 +4285,7 @@
         </w:rPr>
         <w:t xml:space="preserve"> Plan Berlin</w:t>
       </w:r>
-      <w:bookmarkEnd w:id="14"/>
+      <w:bookmarkEnd w:id="13"/>
     </w:p>
     <w:p>
       <w:pPr>
@@ -4300,39 +4304,13 @@
         <w:rPr>
           <w:rFonts w:cs="Helvetica"/>
         </w:rPr>
-        <w:t xml:space="preserve"> (vgl. </w:t>
+        <w:t xml:space="preserve"> (vgl.</w:t>
       </w:r>
       <w:r>
         <w:rPr>
           <w:rFonts w:cs="Helvetica"/>
         </w:rPr>
-        <w:fldChar w:fldCharType="begin"/>
-      </w:r>
-      <w:r>
-        <w:rPr>
-          <w:rFonts w:cs="Helvetica"/>
-        </w:rPr>
-        <w:instrText xml:space="preserve"> REF _Ref307760870 \h </w:instrText>
-      </w:r>
-      <w:r>
-        <w:rPr>
-          <w:rFonts w:cs="Helvetica"/>
-        </w:rPr>
-        <w:fldChar w:fldCharType="separate"/>
-      </w:r>
-      <w:r>
-        <w:rPr>
-          <w:rFonts w:cs="Helvetica"/>
-          <w:b/>
-          <w:bCs/>
-        </w:rPr>
-        <w:t>Fehler! Verweisquelle konnte nicht gefunden werden.</w:t>
-      </w:r>
-      <w:r>
-        <w:rPr>
-          <w:rFonts w:cs="Helvetica"/>
-        </w:rPr>
-        <w:fldChar w:fldCharType="end"/>
+        <w:t xml:space="preserve"> Abb. 4</w:t>
       </w:r>
       <w:r>
         <w:rPr>
@@ -4899,11 +4877,11 @@
       <w:pPr>
         <w:pStyle w:val="berschrift2"/>
       </w:pPr>
-      <w:bookmarkStart w:id="15" w:name="_Toc307782790"/>
+      <w:bookmarkStart w:id="14" w:name="_Toc307782790"/>
       <w:r>
         <w:t>Unser Projekt</w:t>
       </w:r>
-      <w:bookmarkEnd w:id="15"/>
+      <w:bookmarkEnd w:id="14"/>
     </w:p>
     <w:p>
       <w:pPr>
@@ -4913,11 +4891,11 @@
           <w:numId w:val="1"/>
         </w:numPr>
       </w:pPr>
-      <w:bookmarkStart w:id="16" w:name="_Toc307782791"/>
+      <w:bookmarkStart w:id="15" w:name="_Toc307782791"/>
       <w:r>
         <w:t>XP-Techniken</w:t>
       </w:r>
-      <w:bookmarkEnd w:id="16"/>
+      <w:bookmarkEnd w:id="15"/>
     </w:p>
     <w:p/>
     <w:p>
@@ -5149,11 +5127,11 @@
       <w:pPr>
         <w:pStyle w:val="berschrift2"/>
       </w:pPr>
-      <w:bookmarkStart w:id="17" w:name="_Toc307782792"/>
+      <w:bookmarkStart w:id="16" w:name="_Toc307782792"/>
       <w:r>
         <w:t>Implementierung</w:t>
       </w:r>
-      <w:bookmarkEnd w:id="17"/>
+      <w:bookmarkEnd w:id="16"/>
     </w:p>
     <w:p/>
     <w:p>
@@ -5221,7 +5199,7 @@
         <w:pStyle w:val="Beschriftung"/>
         <w:jc w:val="center"/>
       </w:pPr>
-      <w:bookmarkStart w:id="18" w:name="_Toc307782323"/>
+      <w:bookmarkStart w:id="17" w:name="_Toc307823720"/>
       <w:r>
         <w:t xml:space="preserve">Abb. </w:t>
       </w:r>
@@ -5246,7 +5224,7 @@
       <w:r>
         <w:t xml:space="preserve"> Eingabefenster</w:t>
       </w:r>
-      <w:bookmarkEnd w:id="18"/>
+      <w:bookmarkEnd w:id="17"/>
     </w:p>
     <w:p/>
     <w:p>
@@ -5263,7 +5241,13 @@
         <w:t>eil der GUI</w:t>
       </w:r>
       <w:r>
-        <w:t xml:space="preserve"> (siehe Abb. 1)</w:t>
+        <w:t xml:space="preserve"> (siehe Abb. </w:t>
+      </w:r>
+      <w:r>
+        <w:t>5</w:t>
+      </w:r>
+      <w:r>
+        <w:t>)</w:t>
       </w:r>
       <w:r>
         <w:t xml:space="preserve"> können die Parameter, die den Algorithmus beeinflussen, </w:t>
@@ -5328,7 +5312,7 @@
         <w:pStyle w:val="Beschriftung"/>
         <w:jc w:val="center"/>
       </w:pPr>
-      <w:bookmarkStart w:id="19" w:name="_Toc307782324"/>
+      <w:bookmarkStart w:id="18" w:name="_Toc307823721"/>
       <w:r>
         <w:t xml:space="preserve">Abb. </w:t>
       </w:r>
@@ -5353,25 +5337,30 @@
       <w:r>
         <w:t xml:space="preserve"> Zeichenfenster mit Berlin52 TSP</w:t>
       </w:r>
+      <w:bookmarkEnd w:id="18"/>
+    </w:p>
+    <w:p>
+      <w:r>
+        <w:t xml:space="preserve">In einem Menüpunkt kann ein leeres TSP erstellt werden. Der Benutzer sieht dann ein leeres Fenster, in das per Mausklick eigene Punkte </w:t>
+      </w:r>
+      <w:r>
+        <w:t>gesetzt werden können</w:t>
+      </w:r>
+      <w:r>
+        <w:t>.</w:t>
+      </w:r>
+    </w:p>
+    <w:p>
+      <w:r>
+        <w:t>Ein anderer Menüpunkt lässt eine TSP-Datei laden. Die Koordinaten, die in der TSP-Datei hinterlegt sind, werden in ein Array aus Punkten gespeichert und in ein Fenster gezeichnet</w:t>
+      </w:r>
+      <w:r>
+        <w:t xml:space="preserve"> (siehe Abb. 6</w:t>
+      </w:r>
+      <w:bookmarkStart w:id="19" w:name="_GoBack"/>
       <w:bookmarkEnd w:id="19"/>
-    </w:p>
-    <w:p>
-      <w:r>
-        <w:t xml:space="preserve">In einem Menüpunkt kann ein leeres TSP erstellt werden. Der Benutzer sieht dann ein leeres Fenster, in das per Mausklick eigene Punkte </w:t>
-      </w:r>
-      <w:r>
-        <w:t>gesetzt werden können</w:t>
-      </w:r>
-      <w:r>
-        <w:t>.</w:t>
-      </w:r>
-    </w:p>
-    <w:p>
-      <w:r>
-        <w:t>Ein anderer Menüpunkt lässt eine TSP-Datei laden. Die Koordinaten, die in der TSP-Datei hinterlegt sind, werden in ein Array aus Punkten gespeichert und in ein Fenster gezeichnet</w:t>
-      </w:r>
-      <w:r>
-        <w:t xml:space="preserve"> (siehe Abb. 2)</w:t>
+      <w:r>
+        <w:t>)</w:t>
       </w:r>
       <w:r>
         <w:t xml:space="preserve">. </w:t>
@@ -5713,7 +5702,7 @@
         <w:pStyle w:val="Beschriftung"/>
         <w:jc w:val="center"/>
       </w:pPr>
-      <w:bookmarkStart w:id="20" w:name="_Toc307782325"/>
+      <w:bookmarkStart w:id="20" w:name="_Toc307823722"/>
       <w:r>
         <w:t xml:space="preserve">Abb. </w:t>
       </w:r>
@@ -6367,6 +6356,7 @@
         <w:dataBinding w:prefixMappings="xmlns:ns0='http://purl.org/dc/elements/1.1/' xmlns:ns1='http://schemas.openxmlformats.org/package/2006/metadata/core-properties' " w:xpath="/ns1:coreProperties[1]/ns0:creator[1]" w:storeItemID="{6C3C8BC8-F283-45AE-878A-BAB7291924A1}"/>
         <w:text/>
       </w:sdtPr>
+      <w:sdtEndPr/>
       <w:sdtContent>
         <w:r>
           <w:rPr>
@@ -6482,7 +6472,7 @@
           <w:rPr>
             <w:noProof/>
           </w:rPr>
-          <w:t>24</w:t>
+          <w:t>5</w:t>
         </w:r>
         <w:r>
           <w:rPr>
@@ -6597,14 +6587,27 @@
               <w:i/>
             </w:rPr>
           </w:pPr>
-          <w:fldSimple w:instr=" TITLE   \* MERGEFORMAT ">
-            <w:r>
-              <w:rPr>
-                <w:i/>
-              </w:rPr>
-              <w:t>Lösung des TSP Problems mittels Ameisensystemen</w:t>
-            </w:r>
-          </w:fldSimple>
+          <w:r>
+            <w:fldChar w:fldCharType="begin"/>
+          </w:r>
+          <w:r>
+            <w:instrText xml:space="preserve"> TITLE   \* MERGEFORMAT </w:instrText>
+          </w:r>
+          <w:r>
+            <w:fldChar w:fldCharType="separate"/>
+          </w:r>
+          <w:r>
+            <w:rPr>
+              <w:i/>
+            </w:rPr>
+            <w:t>Lösung des TSP Problems mittels Ameisensystemen</w:t>
+          </w:r>
+          <w:r>
+            <w:rPr>
+              <w:i/>
+            </w:rPr>
+            <w:fldChar w:fldCharType="end"/>
+          </w:r>
         </w:p>
       </w:tc>
     </w:tr>
@@ -6624,7 +6627,7 @@
         <w:noProof/>
       </w:rPr>
       <w:drawing>
-        <wp:anchor distT="0" distB="0" distL="114300" distR="114300" simplePos="0" relativeHeight="251657728" behindDoc="0" locked="0" layoutInCell="0" allowOverlap="1" wp14:anchorId="614CCEAD" wp14:editId="5AA19C89">
+        <wp:anchor distT="0" distB="0" distL="114300" distR="114300" simplePos="0" relativeHeight="251657728" behindDoc="0" locked="0" layoutInCell="0" allowOverlap="1" wp14:anchorId="48ABF1C2" wp14:editId="07668D2D">
           <wp:simplePos x="0" y="0"/>
           <wp:positionH relativeFrom="margin">
             <wp:posOffset>-133350</wp:posOffset>
@@ -13310,8 +13313,9 @@
     <w:panose1 w:val="020B0604030504040204"/>
     <w:charset w:val="00"/>
     <w:family w:val="swiss"/>
+    <w:notTrueType/>
     <w:pitch w:val="variable"/>
-    <w:sig w:usb0="E1002EFF" w:usb1="C000605B" w:usb2="00000029" w:usb3="00000000" w:csb0="000101FF" w:csb1="00000000"/>
+    <w:sig w:usb0="00000003" w:usb1="00000000" w:usb2="00000000" w:usb3="00000000" w:csb0="00000001" w:csb1="00000000"/>
   </w:font>
   <w:font w:name="Cambria">
     <w:panose1 w:val="02040503050406030204"/>
@@ -13353,6 +13357,7 @@
     <w:rsid w:val="00A73E60"/>
     <w:rsid w:val="00A7529C"/>
     <w:rsid w:val="00B21FA4"/>
+    <w:rsid w:val="00B62CEB"/>
     <w:rsid w:val="00BA7C70"/>
     <w:rsid w:val="00CF0017"/>
     <w:rsid w:val="00D05E9F"/>
@@ -14096,7 +14101,7 @@
 </file>
 
 <file path=customXml/itemProps2.xml><?xml version="1.0" encoding="utf-8"?>
-<ds:datastoreItem xmlns:ds="http://schemas.openxmlformats.org/officeDocument/2006/customXml" ds:itemID="{7D3C5D53-9371-43E3-B59A-EAA645E7470A}">
+<ds:datastoreItem xmlns:ds="http://schemas.openxmlformats.org/officeDocument/2006/customXml" ds:itemID="{992F32AF-1300-41A4-A222-F9D2CD16C16B}">
   <ds:schemaRefs>
     <ds:schemaRef ds:uri="http://schemas.openxmlformats.org/officeDocument/2006/bibliography"/>
   </ds:schemaRefs>

</xml_diff>